<commit_message>
fixed data in word doc
</commit_message>
<xml_diff>
--- a/Final Project Proposal (AF_AR).docx
+++ b/Final Project Proposal (AF_AR).docx
@@ -41,9 +41,11 @@
           <w:sz w:val="24"/>
           <w:szCs w:val="24"/>
         </w:rPr>
-        <w:t>MAE 298 (</w:t>
-      </w:r>
-      <w:r>
+        <w:t>MAE 298 (Introduction to Bayesian Statistics for Data-Driven Science and Engineering)</w:t>
+      </w:r>
+    </w:p>
+    <w:p>
+      <w:pPr>
         <w:rPr>
           <w:rFonts w:ascii="Times New Roman" w:hAnsi="Times New Roman" w:cs="Times New Roman"/>
           <w:b/>
@@ -51,8 +53,7 @@
           <w:sz w:val="24"/>
           <w:szCs w:val="24"/>
         </w:rPr>
-        <w:t>Introduction to Bayesian Statistics for Data-Driven Science and Engineering</w:t>
-      </w:r>
+      </w:pPr>
       <w:r>
         <w:rPr>
           <w:rFonts w:ascii="Times New Roman" w:hAnsi="Times New Roman" w:cs="Times New Roman"/>
@@ -61,11 +62,10 @@
           <w:sz w:val="24"/>
           <w:szCs w:val="24"/>
         </w:rPr>
-        <w:t>)</w:t>
-      </w:r>
-    </w:p>
-    <w:p>
-      <w:pPr>
+        <w:t xml:space="preserve">Alex Flemming &amp; Ari </w:t>
+      </w:r>
+      <w:proofErr w:type="spellStart"/>
+      <w:r>
         <w:rPr>
           <w:rFonts w:ascii="Times New Roman" w:hAnsi="Times New Roman" w:cs="Times New Roman"/>
           <w:b/>
@@ -73,26 +73,6 @@
           <w:sz w:val="24"/>
           <w:szCs w:val="24"/>
         </w:rPr>
-      </w:pPr>
-      <w:r>
-        <w:rPr>
-          <w:rFonts w:ascii="Times New Roman" w:hAnsi="Times New Roman" w:cs="Times New Roman"/>
-          <w:b/>
-          <w:bCs/>
-          <w:sz w:val="24"/>
-          <w:szCs w:val="24"/>
-        </w:rPr>
-        <w:t xml:space="preserve">Alex Flemming &amp; Ari </w:t>
-      </w:r>
-      <w:proofErr w:type="spellStart"/>
-      <w:r>
-        <w:rPr>
-          <w:rFonts w:ascii="Times New Roman" w:hAnsi="Times New Roman" w:cs="Times New Roman"/>
-          <w:b/>
-          <w:bCs/>
-          <w:sz w:val="24"/>
-          <w:szCs w:val="24"/>
-        </w:rPr>
         <w:t>Niknia</w:t>
       </w:r>
       <w:proofErr w:type="spellEnd"/>
@@ -186,43 +166,41 @@
       <w:r>
         <w:rPr>
           <w:rFonts w:ascii="Times New Roman" w:hAnsi="Times New Roman" w:cs="Times New Roman"/>
-        </w:rPr>
-        <w:drawing>
-          <wp:inline distT="0" distB="0" distL="0" distR="0" wp14:anchorId="1AEA3405" wp14:editId="56D135D2">
-            <wp:extent cx="5943600" cy="4283075"/>
-            <wp:effectExtent l="0" t="0" r="0" b="3175"/>
-            <wp:docPr id="362164019" name="Picture 1" descr="A screenshot of a graph&#10;&#10;AI-generated content may be incorrect."/>
-            <wp:cNvGraphicFramePr>
-              <a:graphicFrameLocks xmlns:a="http://schemas.openxmlformats.org/drawingml/2006/main" noChangeAspect="1"/>
-            </wp:cNvGraphicFramePr>
-            <a:graphic xmlns:a="http://schemas.openxmlformats.org/drawingml/2006/main">
-              <a:graphicData uri="http://schemas.openxmlformats.org/drawingml/2006/picture">
-                <pic:pic xmlns:pic="http://schemas.openxmlformats.org/drawingml/2006/picture">
-                  <pic:nvPicPr>
-                    <pic:cNvPr id="362164019" name="Picture 1" descr="A screenshot of a graph&#10;&#10;AI-generated content may be incorrect."/>
-                    <pic:cNvPicPr/>
-                  </pic:nvPicPr>
-                  <pic:blipFill>
-                    <a:blip r:embed="rId4"/>
-                    <a:stretch>
-                      <a:fillRect/>
-                    </a:stretch>
-                  </pic:blipFill>
-                  <pic:spPr>
-                    <a:xfrm>
-                      <a:off x="0" y="0"/>
-                      <a:ext cx="5943600" cy="4283075"/>
-                    </a:xfrm>
-                    <a:prstGeom prst="rect">
-                      <a:avLst/>
-                    </a:prstGeom>
-                  </pic:spPr>
-                </pic:pic>
-              </a:graphicData>
-            </a:graphic>
-          </wp:inline>
-        </w:drawing>
-      </w:r>
+          <w:noProof/>
+        </w:rPr>
+        <w:object w:dxaOrig="15240" w:dyaOrig="7940" w14:anchorId="5FF287DD">
+          <v:shapetype id="_x0000_t75" coordsize="21600,21600" o:spt="75" o:preferrelative="t" path="m@4@5l@4@11@9@11@9@5xe" filled="f" stroked="f">
+            <v:stroke joinstyle="miter"/>
+            <v:formulas>
+              <v:f eqn="if lineDrawn pixelLineWidth 0"/>
+              <v:f eqn="sum @0 1 0"/>
+              <v:f eqn="sum 0 0 @1"/>
+              <v:f eqn="prod @2 1 2"/>
+              <v:f eqn="prod @3 21600 pixelWidth"/>
+              <v:f eqn="prod @3 21600 pixelHeight"/>
+              <v:f eqn="sum @0 0 1"/>
+              <v:f eqn="prod @6 1 2"/>
+              <v:f eqn="prod @7 21600 pixelWidth"/>
+              <v:f eqn="sum @8 21600 0"/>
+              <v:f eqn="prod @7 21600 pixelHeight"/>
+              <v:f eqn="sum @10 21600 0"/>
+            </v:formulas>
+            <v:path o:extrusionok="f" gradientshapeok="t" o:connecttype="rect"/>
+            <o:lock v:ext="edit" aspectratio="t"/>
+          </v:shapetype>
+          <v:shape id="_x0000_i1025" type="#_x0000_t75" alt="" style="width:473.05pt;height:246.35pt;mso-width-percent:0;mso-height-percent:0;mso-width-percent:0;mso-height-percent:0" o:ole="">
+            <v:imagedata r:id="rId4" o:title=""/>
+          </v:shape>
+          <o:OLEObject Type="Embed" ProgID="Excel.Sheet.12" ShapeID="_x0000_i1025" DrawAspect="Content" ObjectID="_1802953666" r:id="rId5"/>
+        </w:object>
+      </w:r>
+    </w:p>
+    <w:p>
+      <w:pPr>
+        <w:rPr>
+          <w:rFonts w:ascii="Times New Roman" w:hAnsi="Times New Roman" w:cs="Times New Roman"/>
+        </w:rPr>
+      </w:pPr>
     </w:p>
     <w:sectPr>
       <w:pgSz w:w="12240" w:h="15840"/>
@@ -837,6 +815,7 @@
   <w:style w:type="character" w:default="1" w:styleId="DefaultParagraphFont">
     <w:name w:val="Default Paragraph Font"/>
     <w:uiPriority w:val="1"/>
+    <w:semiHidden/>
     <w:unhideWhenUsed/>
   </w:style>
   <w:style w:type="table" w:default="1" w:styleId="TableNormal">

</xml_diff>